<commit_message>
Add normalize and chunking strategies
</commit_message>
<xml_diff>
--- a/data/Log_phat_trien.docx
+++ b/data/Log_phat_trien.docx
@@ -3740,12 +3740,17 @@
         <w:t xml:space="preserve"> </w:t>
       </w:r>
       <w:proofErr w:type="spellStart"/>
+      <w:proofErr w:type="gramStart"/>
       <w:r>
         <w:t>lượng</w:t>
       </w:r>
       <w:proofErr w:type="spellEnd"/>
       <w:r>
-        <w:t xml:space="preserve">:** 3 </w:t>
+        <w:t>:*</w:t>
+      </w:r>
+      <w:proofErr w:type="gramEnd"/>
+      <w:r>
+        <w:t xml:space="preserve">* 3 </w:t>
       </w:r>
       <w:proofErr w:type="spellStart"/>
       <w:r>
@@ -4186,9 +4191,560 @@
       </w:r>
       <w:r>
         <w:br/>
+        <w:t>check domain(in domain/out domain)</w:t>
+      </w:r>
+      <w:r>
+        <w:br/>
+      </w:r>
+      <w:r>
+        <w:br/>
+      </w:r>
+      <w:proofErr w:type="spellStart"/>
+      <w:r>
+        <w:t>Xử</w:t>
+      </w:r>
+      <w:proofErr w:type="spellEnd"/>
+      <w:r>
+        <w:t xml:space="preserve"> </w:t>
+      </w:r>
+      <w:proofErr w:type="spellStart"/>
+      <w:r>
+        <w:t>lí</w:t>
+      </w:r>
+      <w:proofErr w:type="spellEnd"/>
+      <w:r>
+        <w:t xml:space="preserve"> </w:t>
+      </w:r>
+      <w:proofErr w:type="spellStart"/>
+      <w:r>
+        <w:t>các</w:t>
+      </w:r>
+      <w:proofErr w:type="spellEnd"/>
+      <w:r>
+        <w:t xml:space="preserve"> </w:t>
+      </w:r>
+      <w:proofErr w:type="spellStart"/>
+      <w:r>
+        <w:t>phần</w:t>
+      </w:r>
+      <w:proofErr w:type="spellEnd"/>
+      <w:r>
+        <w:t xml:space="preserve"> </w:t>
+      </w:r>
+      <w:proofErr w:type="spellStart"/>
+      <w:r>
+        <w:t>tình</w:t>
+      </w:r>
+      <w:proofErr w:type="spellEnd"/>
+      <w:r>
+        <w:t xml:space="preserve"> </w:t>
+      </w:r>
+      <w:proofErr w:type="spellStart"/>
+      <w:r>
+        <w:t>huống</w:t>
+      </w:r>
+      <w:proofErr w:type="spellEnd"/>
+      <w:r>
+        <w:t xml:space="preserve"> </w:t>
+      </w:r>
+      <w:proofErr w:type="spellStart"/>
+      <w:r>
+        <w:t>giao</w:t>
+      </w:r>
+      <w:proofErr w:type="spellEnd"/>
+      <w:r>
+        <w:t xml:space="preserve"> </w:t>
+      </w:r>
+      <w:proofErr w:type="spellStart"/>
+      <w:r>
+        <w:t>tiếp</w:t>
+      </w:r>
+      <w:proofErr w:type="spellEnd"/>
+      <w:r>
+        <w:t xml:space="preserve"> </w:t>
+      </w:r>
+      <w:proofErr w:type="spellStart"/>
+      <w:r>
+        <w:t>đơn</w:t>
+      </w:r>
+      <w:proofErr w:type="spellEnd"/>
+      <w:r>
+        <w:t xml:space="preserve"> </w:t>
+      </w:r>
+      <w:proofErr w:type="spellStart"/>
+      <w:r>
+        <w:t>giản</w:t>
+      </w:r>
+      <w:proofErr w:type="spellEnd"/>
+      <w:r>
+        <w:t xml:space="preserve">, </w:t>
+      </w:r>
+      <w:proofErr w:type="spellStart"/>
+      <w:r>
+        <w:t>giao</w:t>
+      </w:r>
+      <w:proofErr w:type="spellEnd"/>
+      <w:r>
+        <w:t xml:space="preserve"> </w:t>
+      </w:r>
+      <w:proofErr w:type="spellStart"/>
+      <w:r>
+        <w:t>tiếp</w:t>
+      </w:r>
+      <w:proofErr w:type="spellEnd"/>
+      <w:r>
+        <w:t xml:space="preserve"> </w:t>
+      </w:r>
+      <w:proofErr w:type="spellStart"/>
+      <w:r>
+        <w:t>hằng</w:t>
+      </w:r>
+      <w:proofErr w:type="spellEnd"/>
+      <w:r>
+        <w:t xml:space="preserve"> </w:t>
+      </w:r>
+      <w:proofErr w:type="spellStart"/>
+      <w:r>
+        <w:t>ngày</w:t>
+      </w:r>
+      <w:proofErr w:type="spellEnd"/>
+      <w:r>
+        <w:t xml:space="preserve">. </w:t>
+      </w:r>
+      <w:r>
+        <w:br/>
+        <w:t xml:space="preserve">check </w:t>
+      </w:r>
+      <w:proofErr w:type="spellStart"/>
+      <w:r>
+        <w:t>ngôn</w:t>
+      </w:r>
+      <w:proofErr w:type="spellEnd"/>
+      <w:r>
+        <w:t xml:space="preserve"> </w:t>
+      </w:r>
+      <w:proofErr w:type="spellStart"/>
+      <w:r>
+        <w:t>ngữ</w:t>
+      </w:r>
+      <w:proofErr w:type="spellEnd"/>
+      <w:r>
+        <w:t xml:space="preserve"> </w:t>
+      </w:r>
+      <w:proofErr w:type="spellStart"/>
+      <w:r>
+        <w:t>trả</w:t>
+      </w:r>
+      <w:proofErr w:type="spellEnd"/>
+      <w:r>
+        <w:t xml:space="preserve"> </w:t>
+      </w:r>
+      <w:proofErr w:type="spellStart"/>
+      <w:proofErr w:type="gramStart"/>
+      <w:r>
+        <w:t>lời</w:t>
+      </w:r>
+      <w:proofErr w:type="spellEnd"/>
+      <w:r>
+        <w:t xml:space="preserve"> ?</w:t>
+      </w:r>
+      <w:proofErr w:type="gramEnd"/>
+      <w:r>
+        <w:t xml:space="preserve"> </w:t>
+      </w:r>
+      <w:r>
+        <w:br/>
+      </w:r>
+      <w:proofErr w:type="spellStart"/>
+      <w:r>
+        <w:t>xử</w:t>
+      </w:r>
+      <w:proofErr w:type="spellEnd"/>
+      <w:r>
+        <w:t xml:space="preserve"> </w:t>
+      </w:r>
+      <w:proofErr w:type="spellStart"/>
+      <w:r>
+        <w:t>lí</w:t>
+      </w:r>
+      <w:proofErr w:type="spellEnd"/>
+      <w:r>
+        <w:t xml:space="preserve"> FE </w:t>
+      </w:r>
+      <w:proofErr w:type="spellStart"/>
+      <w:r>
+        <w:t>tăng</w:t>
+      </w:r>
+      <w:proofErr w:type="spellEnd"/>
+      <w:r>
+        <w:t xml:space="preserve"> </w:t>
+      </w:r>
+      <w:proofErr w:type="spellStart"/>
+      <w:r>
+        <w:t>tốc</w:t>
+      </w:r>
+      <w:proofErr w:type="spellEnd"/>
+      <w:r>
+        <w:t xml:space="preserve"> </w:t>
+      </w:r>
+      <w:proofErr w:type="spellStart"/>
+      <w:r>
+        <w:t>độ</w:t>
+      </w:r>
+      <w:proofErr w:type="spellEnd"/>
+      <w:r>
+        <w:t xml:space="preserve"> </w:t>
+      </w:r>
+      <w:proofErr w:type="spellStart"/>
+      <w:r>
+        <w:t>xử</w:t>
+      </w:r>
+      <w:proofErr w:type="spellEnd"/>
+      <w:r>
+        <w:t xml:space="preserve"> </w:t>
+      </w:r>
+      <w:proofErr w:type="spellStart"/>
+      <w:r>
+        <w:t>lí</w:t>
+      </w:r>
+      <w:proofErr w:type="spellEnd"/>
+      <w:r>
+        <w:t xml:space="preserve">. </w:t>
+      </w:r>
+      <w:r>
+        <w:br/>
+        <w:t>*</w:t>
+      </w:r>
+      <w:proofErr w:type="spellStart"/>
+      <w:r>
+        <w:t>Thời</w:t>
+      </w:r>
+      <w:proofErr w:type="spellEnd"/>
+      <w:r>
+        <w:t xml:space="preserve"> </w:t>
+      </w:r>
+      <w:proofErr w:type="spellStart"/>
+      <w:r>
+        <w:t>gian</w:t>
+      </w:r>
+      <w:proofErr w:type="spellEnd"/>
+      <w:r>
+        <w:t xml:space="preserve"> </w:t>
+      </w:r>
+      <w:proofErr w:type="spellStart"/>
+      <w:r>
+        <w:t>xử</w:t>
+      </w:r>
+      <w:proofErr w:type="spellEnd"/>
+      <w:r>
+        <w:t xml:space="preserve"> </w:t>
+      </w:r>
+      <w:proofErr w:type="spellStart"/>
+      <w:r>
+        <w:t>lí</w:t>
+      </w:r>
+      <w:proofErr w:type="spellEnd"/>
+      <w:r>
+        <w:t xml:space="preserve"> </w:t>
+      </w:r>
+      <w:proofErr w:type="spellStart"/>
+      <w:r>
+        <w:t>bình</w:t>
+      </w:r>
+      <w:proofErr w:type="spellEnd"/>
+      <w:r>
+        <w:t xml:space="preserve"> </w:t>
+      </w:r>
+      <w:proofErr w:type="spellStart"/>
+      <w:r>
+        <w:t>thường</w:t>
+      </w:r>
+      <w:proofErr w:type="spellEnd"/>
+      <w:r>
+        <w:t xml:space="preserve"> </w:t>
+      </w:r>
+      <w:proofErr w:type="spellStart"/>
+      <w:r>
+        <w:t>của</w:t>
+      </w:r>
+      <w:proofErr w:type="spellEnd"/>
+      <w:r>
+        <w:t xml:space="preserve"> API </w:t>
+      </w:r>
+      <w:proofErr w:type="spellStart"/>
+      <w:r>
+        <w:t>là</w:t>
+      </w:r>
+      <w:proofErr w:type="spellEnd"/>
+      <w:r>
+        <w:t xml:space="preserve"> 3s, </w:t>
+      </w:r>
+      <w:proofErr w:type="spellStart"/>
+      <w:r>
+        <w:t>nên</w:t>
+      </w:r>
+      <w:proofErr w:type="spellEnd"/>
+      <w:r>
+        <w:t xml:space="preserve"> </w:t>
+      </w:r>
+      <w:proofErr w:type="spellStart"/>
+      <w:r>
+        <w:t>là</w:t>
+      </w:r>
+      <w:proofErr w:type="spellEnd"/>
+      <w:r>
+        <w:t xml:space="preserve"> </w:t>
+      </w:r>
+      <w:proofErr w:type="spellStart"/>
+      <w:r>
+        <w:t>giảm</w:t>
+      </w:r>
+      <w:proofErr w:type="spellEnd"/>
+      <w:r>
+        <w:t xml:space="preserve"> </w:t>
+      </w:r>
+      <w:r>
+        <w:br/>
+        <w:t>20</w:t>
+      </w:r>
+      <w:proofErr w:type="gramStart"/>
+      <w:r>
+        <w:t>s ?</w:t>
+      </w:r>
+      <w:proofErr w:type="gramEnd"/>
+      <w:r>
+        <w:t xml:space="preserve"> </w:t>
+      </w:r>
+      <w:r>
+        <w:br/>
+      </w:r>
+      <w:proofErr w:type="spellStart"/>
+      <w:r>
+        <w:t>Chạy</w:t>
+      </w:r>
+      <w:proofErr w:type="spellEnd"/>
+      <w:r>
+        <w:t xml:space="preserve"> </w:t>
+      </w:r>
+      <w:proofErr w:type="spellStart"/>
+      <w:r>
+        <w:t>lâu</w:t>
+      </w:r>
+      <w:proofErr w:type="spellEnd"/>
+      <w:r>
+        <w:t xml:space="preserve"> </w:t>
+      </w:r>
+      <w:proofErr w:type="spellStart"/>
+      <w:r>
+        <w:t>quá</w:t>
+      </w:r>
+      <w:proofErr w:type="spellEnd"/>
+      <w:r>
+        <w:br/>
+        <w:t xml:space="preserve">Streaming. </w:t>
+      </w:r>
+      <w:r>
+        <w:br/>
+      </w:r>
+      <w:r>
+        <w:t>ETL(</w:t>
+      </w:r>
+      <w:proofErr w:type="spellStart"/>
+      <w:r>
+        <w:t>xử</w:t>
+      </w:r>
+      <w:proofErr w:type="spellEnd"/>
+      <w:r>
+        <w:t xml:space="preserve"> </w:t>
+      </w:r>
+      <w:proofErr w:type="spellStart"/>
+      <w:r>
+        <w:t>lí</w:t>
+      </w:r>
+      <w:proofErr w:type="spellEnd"/>
+      <w:r>
+        <w:t xml:space="preserve"> </w:t>
+      </w:r>
+      <w:proofErr w:type="spellStart"/>
+      <w:r>
+        <w:t>luồng</w:t>
+      </w:r>
+      <w:proofErr w:type="spellEnd"/>
+      <w:r>
+        <w:t xml:space="preserve"> </w:t>
+      </w:r>
+      <w:proofErr w:type="spellStart"/>
+      <w:r>
+        <w:t>dữ</w:t>
+      </w:r>
+      <w:proofErr w:type="spellEnd"/>
+      <w:r>
+        <w:t xml:space="preserve"> </w:t>
+      </w:r>
+      <w:proofErr w:type="spellStart"/>
+      <w:r>
+        <w:t>liệu</w:t>
+      </w:r>
+      <w:proofErr w:type="spellEnd"/>
+      <w:r>
+        <w:t>)</w:t>
       </w:r>
       <w:bookmarkStart w:id="0" w:name="_GoBack"/>
       <w:bookmarkEnd w:id="0"/>
+    </w:p>
+    <w:p>
+      <w:proofErr w:type="spellStart"/>
+      <w:r>
+        <w:t>Thiết</w:t>
+      </w:r>
+      <w:proofErr w:type="spellEnd"/>
+      <w:r>
+        <w:t xml:space="preserve"> </w:t>
+      </w:r>
+      <w:proofErr w:type="spellStart"/>
+      <w:r>
+        <w:t>kế</w:t>
+      </w:r>
+      <w:proofErr w:type="spellEnd"/>
+      <w:r>
+        <w:t xml:space="preserve">: </w:t>
+      </w:r>
+      <w:proofErr w:type="spellStart"/>
+      <w:r>
+        <w:t>FlexBox</w:t>
+      </w:r>
+      <w:proofErr w:type="spellEnd"/>
+    </w:p>
+    <w:p>
+      <w:r>
+        <w:t xml:space="preserve">Router </w:t>
+      </w:r>
+      <w:proofErr w:type="spellStart"/>
+      <w:r>
+        <w:t>cho</w:t>
+      </w:r>
+      <w:proofErr w:type="spellEnd"/>
+      <w:r>
+        <w:t xml:space="preserve"> front-end (</w:t>
+      </w:r>
+      <w:proofErr w:type="spellStart"/>
+      <w:r>
+        <w:t>xem</w:t>
+      </w:r>
+      <w:proofErr w:type="spellEnd"/>
+      <w:r>
+        <w:t xml:space="preserve"> </w:t>
+      </w:r>
+      <w:proofErr w:type="spellStart"/>
+      <w:r>
+        <w:t>xét</w:t>
+      </w:r>
+      <w:proofErr w:type="spellEnd"/>
+      <w:r>
+        <w:t xml:space="preserve"> </w:t>
+      </w:r>
+      <w:proofErr w:type="spellStart"/>
+      <w:r>
+        <w:t>có</w:t>
+      </w:r>
+      <w:proofErr w:type="spellEnd"/>
+      <w:r>
+        <w:t xml:space="preserve"> </w:t>
+      </w:r>
+      <w:proofErr w:type="spellStart"/>
+      <w:r>
+        <w:t>cần</w:t>
+      </w:r>
+      <w:proofErr w:type="spellEnd"/>
+      <w:r>
+        <w:t xml:space="preserve"> </w:t>
+      </w:r>
+      <w:proofErr w:type="spellStart"/>
+      <w:r>
+        <w:t>không</w:t>
+      </w:r>
+      <w:proofErr w:type="spellEnd"/>
+      <w:r>
+        <w:t xml:space="preserve">) </w:t>
+      </w:r>
+      <w:r>
+        <w:br/>
+        <w:t xml:space="preserve">Call </w:t>
+      </w:r>
+      <w:r>
+        <w:br/>
+      </w:r>
+      <w:proofErr w:type="spellStart"/>
+      <w:r>
+        <w:t>Học</w:t>
+      </w:r>
+      <w:proofErr w:type="spellEnd"/>
+      <w:r>
+        <w:t xml:space="preserve"> react, </w:t>
+      </w:r>
+      <w:proofErr w:type="spellStart"/>
+      <w:r>
+        <w:t>js</w:t>
+      </w:r>
+      <w:proofErr w:type="spellEnd"/>
+      <w:r>
+        <w:t xml:space="preserve">, node. HTML, CSS, </w:t>
+      </w:r>
+      <w:proofErr w:type="spellStart"/>
+      <w:r>
+        <w:t>js</w:t>
+      </w:r>
+      <w:proofErr w:type="spellEnd"/>
+      <w:r>
+        <w:t xml:space="preserve">. </w:t>
+      </w:r>
+      <w:r>
+        <w:br/>
+        <w:t>backend: python (</w:t>
+      </w:r>
+      <w:proofErr w:type="spellStart"/>
+      <w:proofErr w:type="gramStart"/>
+      <w:r>
+        <w:t>FastAPI,GraphQL</w:t>
+      </w:r>
+      <w:proofErr w:type="spellEnd"/>
+      <w:proofErr w:type="gramEnd"/>
+      <w:r>
+        <w:t xml:space="preserve">) </w:t>
+      </w:r>
+      <w:r>
+        <w:br/>
+      </w:r>
+      <w:proofErr w:type="spellStart"/>
+      <w:r>
+        <w:t>bất</w:t>
+      </w:r>
+      <w:proofErr w:type="spellEnd"/>
+      <w:r>
+        <w:t xml:space="preserve"> </w:t>
+      </w:r>
+      <w:proofErr w:type="spellStart"/>
+      <w:r>
+        <w:t>đồng</w:t>
+      </w:r>
+      <w:proofErr w:type="spellEnd"/>
+      <w:r>
+        <w:t xml:space="preserve"> </w:t>
+      </w:r>
+      <w:proofErr w:type="spellStart"/>
+      <w:r>
+        <w:t>bộ</w:t>
+      </w:r>
+      <w:proofErr w:type="spellEnd"/>
+      <w:r>
+        <w:t>(Backend)</w:t>
+      </w:r>
+      <w:r>
+        <w:t xml:space="preserve"> </w:t>
+      </w:r>
+      <w:r>
+        <w:br/>
+      </w:r>
     </w:p>
     <w:sectPr>
       <w:pgSz w:w="12240" w:h="15840"/>

</xml_diff>